<commit_message>
Files required for A3
</commit_message>
<xml_diff>
--- a/BIT707_A3_JasonNorton_5001428_AcceptanceTestPlan.docx
+++ b/BIT707_A3_JasonNorton_5001428_AcceptanceTestPlan.docx
@@ -85,27 +85,14 @@
             <w:pPr>
               <w:pStyle w:val="TableText"/>
             </w:pPr>
-            <w:r>
-              <w:fldChar w:fldCharType="begin"/>
-            </w:r>
-            <w:r>
-              <w:instrText xml:space="preserve"> FILENAME  \p  \* MERGEFORMAT </w:instrText>
-            </w:r>
-            <w:r>
-              <w:fldChar w:fldCharType="separate"/>
-            </w:r>
-            <w:r>
-              <w:rPr>
-                <w:noProof/>
-              </w:rPr>
-              <w:t>C:\Users\OEM\Documents\Open Polytechnic\BIT707 - Software Engineering\A3\BIT707_A3_JasonNorton_5001428_AcceptanceTestPlan.docx</w:t>
-            </w:r>
-            <w:r>
-              <w:rPr>
-                <w:noProof/>
-              </w:rPr>
-              <w:fldChar w:fldCharType="end"/>
-            </w:r>
+            <w:fldSimple w:instr=" FILENAME  \p  \* MERGEFORMAT ">
+              <w:r>
+                <w:rPr>
+                  <w:noProof/>
+                </w:rPr>
+                <w:t>C:\Users\OEM\Documents\Open Polytechnic\BIT707 - Software Engineering\A3\BIT707_A3_JasonNorton_5001428_AcceptanceTestPlan.docx</w:t>
+              </w:r>
+            </w:fldSimple>
           </w:p>
         </w:tc>
       </w:tr>
@@ -21938,6 +21925,7 @@
     </w:p>
     <w:sectPr>
       <w:headerReference w:type="default" r:id="rId7"/>
+      <w:footerReference w:type="default" r:id="rId8"/>
       <w:pgSz w:w="11906" w:h="16838"/>
       <w:pgMar w:top="1440" w:right="1440" w:bottom="1440" w:left="1440" w:header="708" w:footer="708" w:gutter="0"/>
       <w:cols w:space="708"/>
@@ -21970,6 +21958,134 @@
     </w:p>
   </w:endnote>
 </w:endnotes>
+</file>
+
+<file path=word/footer1.xml><?xml version="1.0" encoding="utf-8"?>
+<w:ftr xmlns:wpc="http://schemas.microsoft.com/office/word/2010/wordprocessingCanvas" xmlns:cx="http://schemas.microsoft.com/office/drawing/2014/chartex" xmlns:cx1="http://schemas.microsoft.com/office/drawing/2015/9/8/chartex" xmlns:cx2="http://schemas.microsoft.com/office/drawing/2015/10/21/chartex" xmlns:cx3="http://schemas.microsoft.com/office/drawing/2016/5/9/chartex" xmlns:cx4="http://schemas.microsoft.com/office/drawing/2016/5/10/chartex" xmlns:cx5="http://schemas.microsoft.com/office/drawing/2016/5/11/chartex" xmlns:cx6="http://schemas.microsoft.com/office/drawing/2016/5/12/chartex" xmlns:cx7="http://schemas.microsoft.com/office/drawing/2016/5/13/chartex" xmlns:cx8="http://schemas.microsoft.com/office/drawing/2016/5/14/chartex" xmlns:mc="http://schemas.openxmlformats.org/markup-compatibility/2006" xmlns:aink="http://schemas.microsoft.com/office/drawing/2016/ink" xmlns:am3d="http://schemas.microsoft.com/office/drawing/2017/model3d" xmlns:o="urn:schemas-microsoft-com:office:office" xmlns:oel="http://schemas.microsoft.com/office/2019/extlst" xmlns:r="http://schemas.openxmlformats.org/officeDocument/2006/relationships" xmlns:m="http://schemas.openxmlformats.org/officeDocument/2006/math" xmlns:v="urn:schemas-microsoft-com:vml" xmlns:wp14="http://schemas.microsoft.com/office/word/2010/wordprocessingDrawing" xmlns:wp="http://schemas.openxmlformats.org/drawingml/2006/wordprocessingDrawing" xmlns:w10="urn:schemas-microsoft-com:office:word" xmlns:w="http://schemas.openxmlformats.org/wordprocessingml/2006/main" xmlns:w14="http://schemas.microsoft.com/office/word/2010/wordml" xmlns:w15="http://schemas.microsoft.com/office/word/2012/wordml" xmlns:w16cex="http://schemas.microsoft.com/office/word/2018/wordml/cex" xmlns:w16cid="http://schemas.microsoft.com/office/word/2016/wordml/cid" xmlns:w16="http://schemas.microsoft.com/office/word/2018/wordml" xmlns:w16sdtdh="http://schemas.microsoft.com/office/word/2020/wordml/sdtdatahash" xmlns:w16se="http://schemas.microsoft.com/office/word/2015/wordml/symex" xmlns:wpg="http://schemas.microsoft.com/office/word/2010/wordprocessingGroup" xmlns:wpi="http://schemas.microsoft.com/office/word/2010/wordprocessingInk" xmlns:wne="http://schemas.microsoft.com/office/word/2006/wordml" xmlns:wps="http://schemas.microsoft.com/office/word/2010/wordprocessingShape" mc:Ignorable="w14 w15 w16se w16cid w16 w16cex w16sdtdh wp14">
+  <w:sdt>
+    <w:sdtPr>
+      <w:id w:val="-666713600"/>
+      <w:docPartObj>
+        <w:docPartGallery w:val="Page Numbers (Bottom of Page)"/>
+        <w:docPartUnique/>
+      </w:docPartObj>
+    </w:sdtPr>
+    <w:sdtContent>
+      <w:sdt>
+        <w:sdtPr>
+          <w:id w:val="-1769616900"/>
+          <w:docPartObj>
+            <w:docPartGallery w:val="Page Numbers (Top of Page)"/>
+            <w:docPartUnique/>
+          </w:docPartObj>
+        </w:sdtPr>
+        <w:sdtContent>
+          <w:p>
+            <w:pPr>
+              <w:pStyle w:val="Footer"/>
+              <w:jc w:val="right"/>
+            </w:pPr>
+            <w:r>
+              <w:t xml:space="preserve">Page </w:t>
+            </w:r>
+            <w:r>
+              <w:rPr>
+                <w:b/>
+                <w:bCs/>
+                <w:sz w:val="24"/>
+                <w:szCs w:val="24"/>
+              </w:rPr>
+              <w:fldChar w:fldCharType="begin"/>
+            </w:r>
+            <w:r>
+              <w:rPr>
+                <w:b/>
+                <w:bCs/>
+              </w:rPr>
+              <w:instrText xml:space="preserve"> PAGE </w:instrText>
+            </w:r>
+            <w:r>
+              <w:rPr>
+                <w:b/>
+                <w:bCs/>
+                <w:sz w:val="24"/>
+                <w:szCs w:val="24"/>
+              </w:rPr>
+              <w:fldChar w:fldCharType="separate"/>
+            </w:r>
+            <w:r>
+              <w:rPr>
+                <w:b/>
+                <w:bCs/>
+                <w:noProof/>
+              </w:rPr>
+              <w:t>2</w:t>
+            </w:r>
+            <w:r>
+              <w:rPr>
+                <w:b/>
+                <w:bCs/>
+                <w:sz w:val="24"/>
+                <w:szCs w:val="24"/>
+              </w:rPr>
+              <w:fldChar w:fldCharType="end"/>
+            </w:r>
+            <w:r>
+              <w:t xml:space="preserve"> of </w:t>
+            </w:r>
+            <w:r>
+              <w:rPr>
+                <w:b/>
+                <w:bCs/>
+                <w:sz w:val="24"/>
+                <w:szCs w:val="24"/>
+              </w:rPr>
+              <w:fldChar w:fldCharType="begin"/>
+            </w:r>
+            <w:r>
+              <w:rPr>
+                <w:b/>
+                <w:bCs/>
+              </w:rPr>
+              <w:instrText xml:space="preserve"> NUMPAGES  </w:instrText>
+            </w:r>
+            <w:r>
+              <w:rPr>
+                <w:b/>
+                <w:bCs/>
+                <w:sz w:val="24"/>
+                <w:szCs w:val="24"/>
+              </w:rPr>
+              <w:fldChar w:fldCharType="separate"/>
+            </w:r>
+            <w:r>
+              <w:rPr>
+                <w:b/>
+                <w:bCs/>
+                <w:noProof/>
+              </w:rPr>
+              <w:t>2</w:t>
+            </w:r>
+            <w:r>
+              <w:rPr>
+                <w:b/>
+                <w:bCs/>
+                <w:sz w:val="24"/>
+                <w:szCs w:val="24"/>
+              </w:rPr>
+              <w:fldChar w:fldCharType="end"/>
+            </w:r>
+          </w:p>
+        </w:sdtContent>
+      </w:sdt>
+    </w:sdtContent>
+  </w:sdt>
+  <w:p>
+    <w:pPr>
+      <w:pStyle w:val="Footer"/>
+    </w:pPr>
+  </w:p>
+</w:ftr>
 </file>
 
 <file path=word/footnotes.xml><?xml version="1.0" encoding="utf-8"?>

</xml_diff>